<commit_message>
Updated till 8th October, 2018
</commit_message>
<xml_diff>
--- a/DD Lab/Exp-7 Synchronous Counter.docx
+++ b/DD Lab/Exp-7 Synchronous Counter.docx
@@ -2451,29 +2451,7 @@
                 <w:sz w:val="24"/>
                 <w:szCs w:val="24"/>
               </w:rPr>
-              <w:t>0</w:t>
-            </w:r>
-            <w:r>
-              <w:rPr>
-                <w:rFonts w:ascii="Times New Roman" w:eastAsia="Calibri" w:hAnsi="Times New Roman"/>
-                <w:bCs/>
-                <w:color w:val="000000"/>
-                <w:kern w:val="2"/>
-                <w:sz w:val="24"/>
-                <w:szCs w:val="24"/>
-              </w:rPr>
-              <w:t xml:space="preserve">       </w:t>
-            </w:r>
-            <w:r>
-              <w:rPr>
-                <w:rFonts w:ascii="Times New Roman" w:eastAsia="Calibri" w:hAnsi="Times New Roman"/>
-                <w:bCs/>
-                <w:color w:val="000000"/>
-                <w:kern w:val="2"/>
-                <w:sz w:val="24"/>
-                <w:szCs w:val="24"/>
-              </w:rPr>
-              <w:t>X</w:t>
+              <w:t>0       X</w:t>
             </w:r>
           </w:p>
         </w:tc>
@@ -2513,674 +2491,6 @@
                 <w:szCs w:val="24"/>
               </w:rPr>
               <w:t>0       X</w:t>
-            </w:r>
-          </w:p>
-        </w:tc>
-        <w:tc>
-          <w:tcPr>
-            <w:tcW w:w="0" w:type="auto"/>
-            <w:tcBorders>
-              <w:top w:val="single" w:sz="4" w:space="0" w:color="000000"/>
-              <w:left w:val="single" w:sz="4" w:space="0" w:color="000000"/>
-              <w:bottom w:val="single" w:sz="4" w:space="0" w:color="000000"/>
-              <w:right w:val="single" w:sz="4" w:space="0" w:color="000000"/>
-            </w:tcBorders>
-            <w:shd w:val="clear" w:color="auto" w:fill="FFFFFF"/>
-            <w:hideMark/>
-          </w:tcPr>
-          <w:p>
-            <w:pPr>
-              <w:suppressAutoHyphens/>
-              <w:spacing w:line="288" w:lineRule="auto"/>
-              <w:jc w:val="center"/>
-              <w:rPr>
-                <w:rFonts w:ascii="Times New Roman" w:eastAsia="Calibri" w:hAnsi="Times New Roman"/>
-                <w:bCs/>
-                <w:color w:val="000000"/>
-                <w:kern w:val="2"/>
-                <w:sz w:val="24"/>
-                <w:szCs w:val="24"/>
-              </w:rPr>
-            </w:pPr>
-            <w:r>
-              <w:rPr>
-                <w:rFonts w:ascii="Times New Roman" w:eastAsia="Calibri" w:hAnsi="Times New Roman"/>
-                <w:bCs/>
-                <w:color w:val="000000"/>
-                <w:kern w:val="2"/>
-                <w:sz w:val="24"/>
-                <w:szCs w:val="24"/>
-              </w:rPr>
-              <w:t>1</w:t>
-            </w:r>
-            <w:r>
-              <w:rPr>
-                <w:rFonts w:ascii="Times New Roman" w:eastAsia="Calibri" w:hAnsi="Times New Roman"/>
-                <w:bCs/>
-                <w:color w:val="000000"/>
-                <w:kern w:val="2"/>
-                <w:sz w:val="24"/>
-                <w:szCs w:val="24"/>
-              </w:rPr>
-              <w:t xml:space="preserve">       X</w:t>
-            </w:r>
-          </w:p>
-        </w:tc>
-      </w:tr>
-      <w:tr>
-        <w:trPr>
-          <w:trHeight w:hRule="exact" w:val="352"/>
-        </w:trPr>
-        <w:tc>
-          <w:tcPr>
-            <w:tcW w:w="0" w:type="auto"/>
-            <w:tcBorders>
-              <w:top w:val="single" w:sz="4" w:space="0" w:color="000000"/>
-              <w:left w:val="single" w:sz="4" w:space="0" w:color="000000"/>
-              <w:bottom w:val="single" w:sz="4" w:space="0" w:color="000000"/>
-              <w:right w:val="nil"/>
-            </w:tcBorders>
-            <w:shd w:val="clear" w:color="auto" w:fill="FFFFFF"/>
-            <w:vAlign w:val="center"/>
-          </w:tcPr>
-          <w:p>
-            <w:pPr>
-              <w:suppressAutoHyphens/>
-              <w:spacing w:line="288" w:lineRule="auto"/>
-              <w:jc w:val="center"/>
-              <w:rPr>
-                <w:rFonts w:ascii="Times New Roman" w:eastAsia="Calibri" w:hAnsi="Times New Roman"/>
-                <w:bCs/>
-                <w:color w:val="000000"/>
-                <w:kern w:val="2"/>
-                <w:sz w:val="24"/>
-                <w:szCs w:val="24"/>
-              </w:rPr>
-            </w:pPr>
-            <w:r>
-              <w:rPr>
-                <w:rFonts w:ascii="Times New Roman" w:eastAsia="Calibri" w:hAnsi="Times New Roman"/>
-                <w:bCs/>
-                <w:color w:val="000000"/>
-                <w:kern w:val="2"/>
-                <w:sz w:val="24"/>
-                <w:szCs w:val="24"/>
-              </w:rPr>
-              <w:t>0</w:t>
-            </w:r>
-          </w:p>
-        </w:tc>
-        <w:tc>
-          <w:tcPr>
-            <w:tcW w:w="0" w:type="auto"/>
-            <w:tcBorders>
-              <w:top w:val="single" w:sz="4" w:space="0" w:color="000000"/>
-              <w:left w:val="single" w:sz="4" w:space="0" w:color="000000"/>
-              <w:bottom w:val="single" w:sz="4" w:space="0" w:color="000000"/>
-              <w:right w:val="nil"/>
-            </w:tcBorders>
-            <w:shd w:val="clear" w:color="auto" w:fill="FFFFFF"/>
-            <w:vAlign w:val="center"/>
-          </w:tcPr>
-          <w:p>
-            <w:pPr>
-              <w:suppressAutoHyphens/>
-              <w:spacing w:line="288" w:lineRule="auto"/>
-              <w:jc w:val="center"/>
-              <w:rPr>
-                <w:rFonts w:ascii="Times New Roman" w:eastAsia="Calibri" w:hAnsi="Times New Roman"/>
-                <w:bCs/>
-                <w:color w:val="000000"/>
-                <w:kern w:val="2"/>
-                <w:sz w:val="24"/>
-                <w:szCs w:val="24"/>
-              </w:rPr>
-            </w:pPr>
-            <w:r>
-              <w:rPr>
-                <w:rFonts w:ascii="Times New Roman" w:eastAsia="Calibri" w:hAnsi="Times New Roman"/>
-                <w:bCs/>
-                <w:color w:val="000000"/>
-                <w:kern w:val="2"/>
-                <w:sz w:val="24"/>
-                <w:szCs w:val="24"/>
-              </w:rPr>
-              <w:t>0</w:t>
-            </w:r>
-          </w:p>
-        </w:tc>
-        <w:tc>
-          <w:tcPr>
-            <w:tcW w:w="0" w:type="auto"/>
-            <w:tcBorders>
-              <w:top w:val="single" w:sz="4" w:space="0" w:color="000000"/>
-              <w:left w:val="single" w:sz="4" w:space="0" w:color="000000"/>
-              <w:bottom w:val="single" w:sz="4" w:space="0" w:color="000000"/>
-              <w:right w:val="nil"/>
-            </w:tcBorders>
-            <w:shd w:val="clear" w:color="auto" w:fill="FFFFFF"/>
-            <w:vAlign w:val="center"/>
-            <w:hideMark/>
-          </w:tcPr>
-          <w:p>
-            <w:pPr>
-              <w:suppressAutoHyphens/>
-              <w:spacing w:line="288" w:lineRule="auto"/>
-              <w:jc w:val="center"/>
-              <w:rPr>
-                <w:rFonts w:ascii="Times New Roman" w:eastAsia="Calibri" w:hAnsi="Times New Roman"/>
-                <w:bCs/>
-                <w:color w:val="000000"/>
-                <w:kern w:val="2"/>
-                <w:sz w:val="24"/>
-                <w:szCs w:val="24"/>
-              </w:rPr>
-            </w:pPr>
-            <w:r>
-              <w:rPr>
-                <w:rFonts w:ascii="Times New Roman" w:eastAsia="Calibri" w:hAnsi="Times New Roman"/>
-                <w:bCs/>
-                <w:color w:val="000000"/>
-                <w:kern w:val="2"/>
-                <w:sz w:val="24"/>
-                <w:szCs w:val="24"/>
-              </w:rPr>
-              <w:t>1</w:t>
-            </w:r>
-          </w:p>
-        </w:tc>
-        <w:tc>
-          <w:tcPr>
-            <w:tcW w:w="0" w:type="auto"/>
-            <w:tcBorders>
-              <w:top w:val="single" w:sz="4" w:space="0" w:color="000000"/>
-              <w:left w:val="single" w:sz="4" w:space="0" w:color="000000"/>
-              <w:bottom w:val="single" w:sz="4" w:space="0" w:color="000000"/>
-              <w:right w:val="nil"/>
-            </w:tcBorders>
-            <w:shd w:val="clear" w:color="auto" w:fill="FFFFFF"/>
-            <w:hideMark/>
-          </w:tcPr>
-          <w:p>
-            <w:pPr>
-              <w:suppressAutoHyphens/>
-              <w:spacing w:line="288" w:lineRule="auto"/>
-              <w:jc w:val="center"/>
-              <w:rPr>
-                <w:rFonts w:ascii="Times New Roman" w:eastAsia="Calibri" w:hAnsi="Times New Roman"/>
-                <w:bCs/>
-                <w:color w:val="000000"/>
-                <w:kern w:val="2"/>
-                <w:sz w:val="24"/>
-                <w:szCs w:val="24"/>
-              </w:rPr>
-            </w:pPr>
-            <w:r>
-              <w:rPr>
-                <w:rFonts w:ascii="Times New Roman" w:eastAsia="Calibri" w:hAnsi="Times New Roman"/>
-                <w:bCs/>
-                <w:color w:val="000000"/>
-                <w:kern w:val="2"/>
-                <w:sz w:val="24"/>
-                <w:szCs w:val="24"/>
-              </w:rPr>
-              <w:t>0      1      0</w:t>
-            </w:r>
-          </w:p>
-        </w:tc>
-        <w:tc>
-          <w:tcPr>
-            <w:tcW w:w="0" w:type="auto"/>
-            <w:tcBorders>
-              <w:top w:val="single" w:sz="4" w:space="0" w:color="000000"/>
-              <w:left w:val="single" w:sz="4" w:space="0" w:color="000000"/>
-              <w:bottom w:val="single" w:sz="4" w:space="0" w:color="000000"/>
-              <w:right w:val="nil"/>
-            </w:tcBorders>
-            <w:shd w:val="clear" w:color="auto" w:fill="FFFFFF"/>
-            <w:hideMark/>
-          </w:tcPr>
-          <w:p>
-            <w:pPr>
-              <w:suppressAutoHyphens/>
-              <w:spacing w:line="288" w:lineRule="auto"/>
-              <w:jc w:val="center"/>
-              <w:rPr>
-                <w:rFonts w:ascii="Times New Roman" w:eastAsia="Calibri" w:hAnsi="Times New Roman"/>
-                <w:bCs/>
-                <w:color w:val="000000"/>
-                <w:kern w:val="2"/>
-                <w:sz w:val="24"/>
-                <w:szCs w:val="24"/>
-              </w:rPr>
-            </w:pPr>
-            <w:r>
-              <w:rPr>
-                <w:rFonts w:ascii="Times New Roman" w:eastAsia="Calibri" w:hAnsi="Times New Roman"/>
-                <w:bCs/>
-                <w:color w:val="000000"/>
-                <w:kern w:val="2"/>
-                <w:sz w:val="24"/>
-                <w:szCs w:val="24"/>
-              </w:rPr>
-              <w:t>0</w:t>
-            </w:r>
-            <w:r>
-              <w:rPr>
-                <w:rFonts w:ascii="Times New Roman" w:eastAsia="Calibri" w:hAnsi="Times New Roman"/>
-                <w:bCs/>
-                <w:color w:val="000000"/>
-                <w:kern w:val="2"/>
-                <w:sz w:val="24"/>
-                <w:szCs w:val="24"/>
-              </w:rPr>
-              <w:t xml:space="preserve">       </w:t>
-            </w:r>
-            <w:r>
-              <w:rPr>
-                <w:rFonts w:ascii="Times New Roman" w:eastAsia="Calibri" w:hAnsi="Times New Roman"/>
-                <w:bCs/>
-                <w:color w:val="000000"/>
-                <w:kern w:val="2"/>
-                <w:sz w:val="24"/>
-                <w:szCs w:val="24"/>
-              </w:rPr>
-              <w:t>X</w:t>
-            </w:r>
-          </w:p>
-        </w:tc>
-        <w:tc>
-          <w:tcPr>
-            <w:tcW w:w="0" w:type="auto"/>
-            <w:tcBorders>
-              <w:top w:val="single" w:sz="4" w:space="0" w:color="000000"/>
-              <w:left w:val="single" w:sz="4" w:space="0" w:color="000000"/>
-              <w:bottom w:val="single" w:sz="4" w:space="0" w:color="000000"/>
-              <w:right w:val="nil"/>
-            </w:tcBorders>
-            <w:shd w:val="clear" w:color="auto" w:fill="FFFFFF"/>
-            <w:hideMark/>
-          </w:tcPr>
-          <w:p>
-            <w:pPr>
-              <w:suppressAutoHyphens/>
-              <w:spacing w:line="288" w:lineRule="auto"/>
-              <w:jc w:val="center"/>
-              <w:rPr>
-                <w:rFonts w:ascii="Times New Roman" w:eastAsia="Calibri" w:hAnsi="Times New Roman"/>
-                <w:bCs/>
-                <w:color w:val="000000"/>
-                <w:kern w:val="2"/>
-                <w:sz w:val="24"/>
-                <w:szCs w:val="24"/>
-              </w:rPr>
-            </w:pPr>
-            <w:r>
-              <w:rPr>
-                <w:rFonts w:ascii="Times New Roman" w:eastAsia="Calibri" w:hAnsi="Times New Roman"/>
-                <w:bCs/>
-                <w:color w:val="000000"/>
-                <w:kern w:val="2"/>
-                <w:sz w:val="24"/>
-                <w:szCs w:val="24"/>
-              </w:rPr>
-              <w:t>1</w:t>
-            </w:r>
-            <w:r>
-              <w:rPr>
-                <w:rFonts w:ascii="Times New Roman" w:eastAsia="Calibri" w:hAnsi="Times New Roman"/>
-                <w:bCs/>
-                <w:color w:val="000000"/>
-                <w:kern w:val="2"/>
-                <w:sz w:val="24"/>
-                <w:szCs w:val="24"/>
-              </w:rPr>
-              <w:t xml:space="preserve">       X</w:t>
-            </w:r>
-          </w:p>
-        </w:tc>
-        <w:tc>
-          <w:tcPr>
-            <w:tcW w:w="0" w:type="auto"/>
-            <w:tcBorders>
-              <w:top w:val="single" w:sz="4" w:space="0" w:color="000000"/>
-              <w:left w:val="single" w:sz="4" w:space="0" w:color="000000"/>
-              <w:bottom w:val="single" w:sz="4" w:space="0" w:color="000000"/>
-              <w:right w:val="single" w:sz="4" w:space="0" w:color="000000"/>
-            </w:tcBorders>
-            <w:shd w:val="clear" w:color="auto" w:fill="FFFFFF"/>
-            <w:hideMark/>
-          </w:tcPr>
-          <w:p>
-            <w:pPr>
-              <w:suppressAutoHyphens/>
-              <w:spacing w:line="288" w:lineRule="auto"/>
-              <w:jc w:val="center"/>
-              <w:rPr>
-                <w:rFonts w:ascii="Times New Roman" w:eastAsia="Calibri" w:hAnsi="Times New Roman"/>
-                <w:bCs/>
-                <w:color w:val="000000"/>
-                <w:kern w:val="2"/>
-                <w:sz w:val="24"/>
-                <w:szCs w:val="24"/>
-              </w:rPr>
-            </w:pPr>
-            <w:r>
-              <w:rPr>
-                <w:rFonts w:ascii="Times New Roman" w:eastAsia="Calibri" w:hAnsi="Times New Roman"/>
-                <w:bCs/>
-                <w:color w:val="000000"/>
-                <w:kern w:val="2"/>
-                <w:sz w:val="24"/>
-                <w:szCs w:val="24"/>
-              </w:rPr>
-              <w:t>X</w:t>
-            </w:r>
-            <w:r>
-              <w:rPr>
-                <w:rFonts w:ascii="Times New Roman" w:eastAsia="Calibri" w:hAnsi="Times New Roman"/>
-                <w:bCs/>
-                <w:color w:val="000000"/>
-                <w:kern w:val="2"/>
-                <w:sz w:val="24"/>
-                <w:szCs w:val="24"/>
-              </w:rPr>
-              <w:t xml:space="preserve">       </w:t>
-            </w:r>
-            <w:r>
-              <w:rPr>
-                <w:rFonts w:ascii="Times New Roman" w:eastAsia="Calibri" w:hAnsi="Times New Roman"/>
-                <w:bCs/>
-                <w:color w:val="000000"/>
-                <w:kern w:val="2"/>
-                <w:sz w:val="24"/>
-                <w:szCs w:val="24"/>
-              </w:rPr>
-              <w:t>1</w:t>
-            </w:r>
-          </w:p>
-        </w:tc>
-      </w:tr>
-      <w:tr>
-        <w:trPr>
-          <w:trHeight w:hRule="exact" w:val="361"/>
-        </w:trPr>
-        <w:tc>
-          <w:tcPr>
-            <w:tcW w:w="0" w:type="auto"/>
-            <w:tcBorders>
-              <w:top w:val="single" w:sz="4" w:space="0" w:color="000000"/>
-              <w:left w:val="single" w:sz="4" w:space="0" w:color="000000"/>
-              <w:bottom w:val="single" w:sz="4" w:space="0" w:color="000000"/>
-              <w:right w:val="nil"/>
-            </w:tcBorders>
-            <w:shd w:val="clear" w:color="auto" w:fill="FFFFFF"/>
-            <w:vAlign w:val="center"/>
-          </w:tcPr>
-          <w:p>
-            <w:pPr>
-              <w:suppressAutoHyphens/>
-              <w:spacing w:line="288" w:lineRule="auto"/>
-              <w:jc w:val="center"/>
-              <w:rPr>
-                <w:rFonts w:ascii="Times New Roman" w:eastAsia="Calibri" w:hAnsi="Times New Roman"/>
-                <w:bCs/>
-                <w:color w:val="000000"/>
-                <w:kern w:val="2"/>
-                <w:sz w:val="24"/>
-                <w:szCs w:val="24"/>
-              </w:rPr>
-            </w:pPr>
-            <w:r>
-              <w:rPr>
-                <w:rFonts w:ascii="Times New Roman" w:eastAsia="Calibri" w:hAnsi="Times New Roman"/>
-                <w:bCs/>
-                <w:color w:val="000000"/>
-                <w:kern w:val="2"/>
-                <w:sz w:val="24"/>
-                <w:szCs w:val="24"/>
-              </w:rPr>
-              <w:t>0</w:t>
-            </w:r>
-          </w:p>
-        </w:tc>
-        <w:tc>
-          <w:tcPr>
-            <w:tcW w:w="0" w:type="auto"/>
-            <w:tcBorders>
-              <w:top w:val="single" w:sz="4" w:space="0" w:color="000000"/>
-              <w:left w:val="single" w:sz="4" w:space="0" w:color="000000"/>
-              <w:bottom w:val="single" w:sz="4" w:space="0" w:color="000000"/>
-              <w:right w:val="nil"/>
-            </w:tcBorders>
-            <w:shd w:val="clear" w:color="auto" w:fill="FFFFFF"/>
-            <w:vAlign w:val="center"/>
-          </w:tcPr>
-          <w:p>
-            <w:pPr>
-              <w:suppressAutoHyphens/>
-              <w:spacing w:line="288" w:lineRule="auto"/>
-              <w:jc w:val="center"/>
-              <w:rPr>
-                <w:rFonts w:ascii="Times New Roman" w:eastAsia="Calibri" w:hAnsi="Times New Roman"/>
-                <w:bCs/>
-                <w:color w:val="000000"/>
-                <w:kern w:val="2"/>
-                <w:sz w:val="24"/>
-                <w:szCs w:val="24"/>
-              </w:rPr>
-            </w:pPr>
-            <w:r>
-              <w:rPr>
-                <w:rFonts w:ascii="Times New Roman" w:eastAsia="Calibri" w:hAnsi="Times New Roman"/>
-                <w:bCs/>
-                <w:color w:val="000000"/>
-                <w:kern w:val="2"/>
-                <w:sz w:val="24"/>
-                <w:szCs w:val="24"/>
-              </w:rPr>
-              <w:t>1</w:t>
-            </w:r>
-          </w:p>
-        </w:tc>
-        <w:tc>
-          <w:tcPr>
-            <w:tcW w:w="0" w:type="auto"/>
-            <w:tcBorders>
-              <w:top w:val="single" w:sz="4" w:space="0" w:color="000000"/>
-              <w:left w:val="single" w:sz="4" w:space="0" w:color="000000"/>
-              <w:bottom w:val="single" w:sz="4" w:space="0" w:color="000000"/>
-              <w:right w:val="nil"/>
-            </w:tcBorders>
-            <w:shd w:val="clear" w:color="auto" w:fill="FFFFFF"/>
-            <w:vAlign w:val="center"/>
-            <w:hideMark/>
-          </w:tcPr>
-          <w:p>
-            <w:pPr>
-              <w:suppressAutoHyphens/>
-              <w:spacing w:line="288" w:lineRule="auto"/>
-              <w:jc w:val="center"/>
-              <w:rPr>
-                <w:rFonts w:ascii="Times New Roman" w:eastAsia="Calibri" w:hAnsi="Times New Roman"/>
-                <w:bCs/>
-                <w:color w:val="000000"/>
-                <w:kern w:val="2"/>
-                <w:sz w:val="24"/>
-                <w:szCs w:val="24"/>
-              </w:rPr>
-            </w:pPr>
-            <w:r>
-              <w:rPr>
-                <w:rFonts w:ascii="Times New Roman" w:eastAsia="Calibri" w:hAnsi="Times New Roman"/>
-                <w:bCs/>
-                <w:color w:val="000000"/>
-                <w:kern w:val="2"/>
-                <w:sz w:val="24"/>
-                <w:szCs w:val="24"/>
-              </w:rPr>
-              <w:t>0</w:t>
-            </w:r>
-          </w:p>
-        </w:tc>
-        <w:tc>
-          <w:tcPr>
-            <w:tcW w:w="0" w:type="auto"/>
-            <w:tcBorders>
-              <w:top w:val="single" w:sz="4" w:space="0" w:color="000000"/>
-              <w:left w:val="single" w:sz="4" w:space="0" w:color="000000"/>
-              <w:bottom w:val="single" w:sz="4" w:space="0" w:color="000000"/>
-              <w:right w:val="nil"/>
-            </w:tcBorders>
-            <w:shd w:val="clear" w:color="auto" w:fill="FFFFFF"/>
-            <w:hideMark/>
-          </w:tcPr>
-          <w:p>
-            <w:pPr>
-              <w:suppressAutoHyphens/>
-              <w:spacing w:line="288" w:lineRule="auto"/>
-              <w:jc w:val="center"/>
-              <w:rPr>
-                <w:rFonts w:ascii="Times New Roman" w:eastAsia="Calibri" w:hAnsi="Times New Roman"/>
-                <w:bCs/>
-                <w:color w:val="000000"/>
-                <w:kern w:val="2"/>
-                <w:sz w:val="24"/>
-                <w:szCs w:val="24"/>
-              </w:rPr>
-            </w:pPr>
-            <w:r>
-              <w:rPr>
-                <w:rFonts w:ascii="Times New Roman" w:eastAsia="Calibri" w:hAnsi="Times New Roman"/>
-                <w:bCs/>
-                <w:color w:val="000000"/>
-                <w:kern w:val="2"/>
-                <w:sz w:val="24"/>
-                <w:szCs w:val="24"/>
-              </w:rPr>
-              <w:t>0      1      1</w:t>
-            </w:r>
-          </w:p>
-        </w:tc>
-        <w:tc>
-          <w:tcPr>
-            <w:tcW w:w="0" w:type="auto"/>
-            <w:tcBorders>
-              <w:top w:val="single" w:sz="4" w:space="0" w:color="000000"/>
-              <w:left w:val="single" w:sz="4" w:space="0" w:color="000000"/>
-              <w:bottom w:val="single" w:sz="4" w:space="0" w:color="000000"/>
-              <w:right w:val="nil"/>
-            </w:tcBorders>
-            <w:shd w:val="clear" w:color="auto" w:fill="FFFFFF"/>
-            <w:hideMark/>
-          </w:tcPr>
-          <w:p>
-            <w:pPr>
-              <w:suppressAutoHyphens/>
-              <w:spacing w:line="288" w:lineRule="auto"/>
-              <w:jc w:val="center"/>
-              <w:rPr>
-                <w:rFonts w:ascii="Times New Roman" w:eastAsia="Calibri" w:hAnsi="Times New Roman"/>
-                <w:bCs/>
-                <w:color w:val="000000"/>
-                <w:kern w:val="2"/>
-                <w:sz w:val="24"/>
-                <w:szCs w:val="24"/>
-              </w:rPr>
-            </w:pPr>
-            <w:r>
-              <w:rPr>
-                <w:rFonts w:ascii="Times New Roman" w:eastAsia="Calibri" w:hAnsi="Times New Roman"/>
-                <w:bCs/>
-                <w:color w:val="000000"/>
-                <w:kern w:val="2"/>
-                <w:sz w:val="24"/>
-                <w:szCs w:val="24"/>
-              </w:rPr>
-              <w:t>0</w:t>
-            </w:r>
-            <w:r>
-              <w:rPr>
-                <w:rFonts w:ascii="Times New Roman" w:eastAsia="Calibri" w:hAnsi="Times New Roman"/>
-                <w:bCs/>
-                <w:color w:val="000000"/>
-                <w:kern w:val="2"/>
-                <w:sz w:val="24"/>
-                <w:szCs w:val="24"/>
-              </w:rPr>
-              <w:t xml:space="preserve">       </w:t>
-            </w:r>
-            <w:r>
-              <w:rPr>
-                <w:rFonts w:ascii="Times New Roman" w:eastAsia="Calibri" w:hAnsi="Times New Roman"/>
-                <w:bCs/>
-                <w:color w:val="000000"/>
-                <w:kern w:val="2"/>
-                <w:sz w:val="24"/>
-                <w:szCs w:val="24"/>
-              </w:rPr>
-              <w:t>X</w:t>
-            </w:r>
-          </w:p>
-        </w:tc>
-        <w:tc>
-          <w:tcPr>
-            <w:tcW w:w="0" w:type="auto"/>
-            <w:tcBorders>
-              <w:top w:val="single" w:sz="4" w:space="0" w:color="000000"/>
-              <w:left w:val="single" w:sz="4" w:space="0" w:color="000000"/>
-              <w:bottom w:val="single" w:sz="4" w:space="0" w:color="000000"/>
-              <w:right w:val="nil"/>
-            </w:tcBorders>
-            <w:shd w:val="clear" w:color="auto" w:fill="FFFFFF"/>
-            <w:hideMark/>
-          </w:tcPr>
-          <w:p>
-            <w:pPr>
-              <w:suppressAutoHyphens/>
-              <w:spacing w:line="288" w:lineRule="auto"/>
-              <w:jc w:val="center"/>
-              <w:rPr>
-                <w:rFonts w:ascii="Times New Roman" w:eastAsia="Calibri" w:hAnsi="Times New Roman"/>
-                <w:bCs/>
-                <w:color w:val="000000"/>
-                <w:kern w:val="2"/>
-                <w:sz w:val="24"/>
-                <w:szCs w:val="24"/>
-              </w:rPr>
-            </w:pPr>
-            <w:r>
-              <w:rPr>
-                <w:rFonts w:ascii="Times New Roman" w:eastAsia="Calibri" w:hAnsi="Times New Roman"/>
-                <w:bCs/>
-                <w:color w:val="000000"/>
-                <w:kern w:val="2"/>
-                <w:sz w:val="24"/>
-                <w:szCs w:val="24"/>
-              </w:rPr>
-              <w:t>X</w:t>
-            </w:r>
-            <w:r>
-              <w:rPr>
-                <w:rFonts w:ascii="Times New Roman" w:eastAsia="Calibri" w:hAnsi="Times New Roman"/>
-                <w:bCs/>
-                <w:color w:val="000000"/>
-                <w:kern w:val="2"/>
-                <w:sz w:val="24"/>
-                <w:szCs w:val="24"/>
-              </w:rPr>
-              <w:t xml:space="preserve">       </w:t>
-            </w:r>
-            <w:r>
-              <w:rPr>
-                <w:rFonts w:ascii="Times New Roman" w:eastAsia="Calibri" w:hAnsi="Times New Roman"/>
-                <w:bCs/>
-                <w:color w:val="000000"/>
-                <w:kern w:val="2"/>
-                <w:sz w:val="24"/>
-                <w:szCs w:val="24"/>
-              </w:rPr>
-              <w:t>0</w:t>
             </w:r>
           </w:p>
         </w:tc>
@@ -3302,7 +2612,7 @@
                 <w:sz w:val="24"/>
                 <w:szCs w:val="24"/>
               </w:rPr>
-              <w:t>1</w:t>
+              <w:t>0</w:t>
             </w:r>
           </w:p>
         </w:tc>
@@ -3381,51 +2691,7 @@
                 <w:sz w:val="24"/>
                 <w:szCs w:val="24"/>
               </w:rPr>
-              <w:t>1</w:t>
-            </w:r>
-            <w:r>
-              <w:rPr>
-                <w:rFonts w:ascii="Times New Roman" w:eastAsia="Calibri" w:hAnsi="Times New Roman"/>
-                <w:bCs/>
-                <w:color w:val="000000"/>
-                <w:kern w:val="2"/>
-                <w:sz w:val="24"/>
-                <w:szCs w:val="24"/>
-              </w:rPr>
-              <w:t xml:space="preserve">      </w:t>
-            </w:r>
-            <w:r>
-              <w:rPr>
-                <w:rFonts w:ascii="Times New Roman" w:eastAsia="Calibri" w:hAnsi="Times New Roman"/>
-                <w:bCs/>
-                <w:color w:val="000000"/>
-                <w:kern w:val="2"/>
-                <w:sz w:val="24"/>
-                <w:szCs w:val="24"/>
-              </w:rPr>
-              <w:t>0</w:t>
-            </w:r>
-            <w:r>
-              <w:rPr>
-                <w:rFonts w:ascii="Times New Roman" w:eastAsia="Calibri" w:hAnsi="Times New Roman"/>
-                <w:bCs/>
-                <w:color w:val="000000"/>
-                <w:kern w:val="2"/>
-                <w:sz w:val="24"/>
-                <w:szCs w:val="24"/>
-              </w:rPr>
-              <w:t xml:space="preserve">      </w:t>
-            </w:r>
-            <w:r>
-              <w:rPr>
-                <w:rFonts w:ascii="Times New Roman" w:eastAsia="Calibri" w:hAnsi="Times New Roman"/>
-                <w:bCs/>
-                <w:color w:val="000000"/>
-                <w:kern w:val="2"/>
-                <w:sz w:val="24"/>
-                <w:szCs w:val="24"/>
-              </w:rPr>
-              <w:t>0</w:t>
+              <w:t>0      1      0</w:t>
             </w:r>
           </w:p>
         </w:tc>
@@ -3464,29 +2730,7 @@
                 <w:sz w:val="24"/>
                 <w:szCs w:val="24"/>
               </w:rPr>
-              <w:t>1</w:t>
-            </w:r>
-            <w:r>
-              <w:rPr>
-                <w:rFonts w:ascii="Times New Roman" w:eastAsia="Calibri" w:hAnsi="Times New Roman"/>
-                <w:bCs/>
-                <w:color w:val="000000"/>
-                <w:kern w:val="2"/>
-                <w:sz w:val="24"/>
-                <w:szCs w:val="24"/>
-              </w:rPr>
-              <w:t xml:space="preserve">       </w:t>
-            </w:r>
-            <w:r>
-              <w:rPr>
-                <w:rFonts w:ascii="Times New Roman" w:eastAsia="Calibri" w:hAnsi="Times New Roman"/>
-                <w:bCs/>
-                <w:color w:val="000000"/>
-                <w:kern w:val="2"/>
-                <w:sz w:val="24"/>
-                <w:szCs w:val="24"/>
-              </w:rPr>
-              <w:t>X</w:t>
+              <w:t>0       X</w:t>
             </w:r>
           </w:p>
         </w:tc>
@@ -3525,29 +2769,7 @@
                 <w:sz w:val="24"/>
                 <w:szCs w:val="24"/>
               </w:rPr>
-              <w:t>X</w:t>
-            </w:r>
-            <w:r>
-              <w:rPr>
-                <w:rFonts w:ascii="Times New Roman" w:eastAsia="Calibri" w:hAnsi="Times New Roman"/>
-                <w:bCs/>
-                <w:color w:val="000000"/>
-                <w:kern w:val="2"/>
-                <w:sz w:val="24"/>
-                <w:szCs w:val="24"/>
-              </w:rPr>
-              <w:t xml:space="preserve">       </w:t>
-            </w:r>
-            <w:r>
-              <w:rPr>
-                <w:rFonts w:ascii="Times New Roman" w:eastAsia="Calibri" w:hAnsi="Times New Roman"/>
-                <w:bCs/>
-                <w:color w:val="000000"/>
-                <w:kern w:val="2"/>
-                <w:sz w:val="24"/>
-                <w:szCs w:val="24"/>
-              </w:rPr>
-              <w:t>1</w:t>
+              <w:t>1       X</w:t>
             </w:r>
           </w:p>
         </w:tc>
@@ -3630,7 +2852,7 @@
                 <w:sz w:val="24"/>
                 <w:szCs w:val="24"/>
               </w:rPr>
-              <w:t>1</w:t>
+              <w:t>0</w:t>
             </w:r>
           </w:p>
         </w:tc>
@@ -3669,7 +2891,7 @@
                 <w:sz w:val="24"/>
                 <w:szCs w:val="24"/>
               </w:rPr>
-              <w:t>0</w:t>
+              <w:t>1</w:t>
             </w:r>
           </w:p>
         </w:tc>
@@ -3748,51 +2970,7 @@
                 <w:sz w:val="24"/>
                 <w:szCs w:val="24"/>
               </w:rPr>
-              <w:t>1</w:t>
-            </w:r>
-            <w:r>
-              <w:rPr>
-                <w:rFonts w:ascii="Times New Roman" w:eastAsia="Calibri" w:hAnsi="Times New Roman"/>
-                <w:bCs/>
-                <w:color w:val="000000"/>
-                <w:kern w:val="2"/>
-                <w:sz w:val="24"/>
-                <w:szCs w:val="24"/>
-              </w:rPr>
-              <w:t xml:space="preserve">      </w:t>
-            </w:r>
-            <w:r>
-              <w:rPr>
-                <w:rFonts w:ascii="Times New Roman" w:eastAsia="Calibri" w:hAnsi="Times New Roman"/>
-                <w:bCs/>
-                <w:color w:val="000000"/>
-                <w:kern w:val="2"/>
-                <w:sz w:val="24"/>
-                <w:szCs w:val="24"/>
-              </w:rPr>
-              <w:t>0</w:t>
-            </w:r>
-            <w:r>
-              <w:rPr>
-                <w:rFonts w:ascii="Times New Roman" w:eastAsia="Calibri" w:hAnsi="Times New Roman"/>
-                <w:bCs/>
-                <w:color w:val="000000"/>
-                <w:kern w:val="2"/>
-                <w:sz w:val="24"/>
-                <w:szCs w:val="24"/>
-              </w:rPr>
-              <w:t xml:space="preserve">      </w:t>
-            </w:r>
-            <w:r>
-              <w:rPr>
-                <w:rFonts w:ascii="Times New Roman" w:eastAsia="Calibri" w:hAnsi="Times New Roman"/>
-                <w:bCs/>
-                <w:color w:val="000000"/>
-                <w:kern w:val="2"/>
-                <w:sz w:val="24"/>
-                <w:szCs w:val="24"/>
-              </w:rPr>
-              <w:t>1</w:t>
+              <w:t>0      1      1</w:t>
             </w:r>
           </w:p>
         </w:tc>
@@ -3831,29 +3009,7 @@
                 <w:sz w:val="24"/>
                 <w:szCs w:val="24"/>
               </w:rPr>
-              <w:t>X</w:t>
-            </w:r>
-            <w:r>
-              <w:rPr>
-                <w:rFonts w:ascii="Times New Roman" w:eastAsia="Calibri" w:hAnsi="Times New Roman"/>
-                <w:bCs/>
-                <w:color w:val="000000"/>
-                <w:kern w:val="2"/>
-                <w:sz w:val="24"/>
-                <w:szCs w:val="24"/>
-              </w:rPr>
-              <w:t xml:space="preserve">       </w:t>
-            </w:r>
-            <w:r>
-              <w:rPr>
-                <w:rFonts w:ascii="Times New Roman" w:eastAsia="Calibri" w:hAnsi="Times New Roman"/>
-                <w:bCs/>
-                <w:color w:val="000000"/>
-                <w:kern w:val="2"/>
-                <w:sz w:val="24"/>
-                <w:szCs w:val="24"/>
-              </w:rPr>
-              <w:t>0</w:t>
+              <w:t>0       X</w:t>
             </w:r>
           </w:p>
         </w:tc>
@@ -3892,29 +3048,7 @@
                 <w:sz w:val="24"/>
                 <w:szCs w:val="24"/>
               </w:rPr>
-              <w:t>0</w:t>
-            </w:r>
-            <w:r>
-              <w:rPr>
-                <w:rFonts w:ascii="Times New Roman" w:eastAsia="Calibri" w:hAnsi="Times New Roman"/>
-                <w:bCs/>
-                <w:color w:val="000000"/>
-                <w:kern w:val="2"/>
-                <w:sz w:val="24"/>
-                <w:szCs w:val="24"/>
-              </w:rPr>
-              <w:t xml:space="preserve">       </w:t>
-            </w:r>
-            <w:r>
-              <w:rPr>
-                <w:rFonts w:ascii="Times New Roman" w:eastAsia="Calibri" w:hAnsi="Times New Roman"/>
-                <w:bCs/>
-                <w:color w:val="000000"/>
-                <w:kern w:val="2"/>
-                <w:sz w:val="24"/>
-                <w:szCs w:val="24"/>
-              </w:rPr>
-              <w:t>X</w:t>
+              <w:t>X       0</w:t>
             </w:r>
           </w:p>
         </w:tc>
@@ -3997,7 +3131,7 @@
                 <w:sz w:val="24"/>
                 <w:szCs w:val="24"/>
               </w:rPr>
-              <w:t>1</w:t>
+              <w:t>0</w:t>
             </w:r>
           </w:p>
         </w:tc>
@@ -4036,7 +3170,7 @@
                 <w:sz w:val="24"/>
                 <w:szCs w:val="24"/>
               </w:rPr>
-              <w:t>0</w:t>
+              <w:t>1</w:t>
             </w:r>
           </w:p>
         </w:tc>
@@ -4115,51 +3249,7 @@
                 <w:sz w:val="24"/>
                 <w:szCs w:val="24"/>
               </w:rPr>
-              <w:t>1</w:t>
-            </w:r>
-            <w:r>
-              <w:rPr>
-                <w:rFonts w:ascii="Times New Roman" w:eastAsia="Calibri" w:hAnsi="Times New Roman"/>
-                <w:bCs/>
-                <w:color w:val="000000"/>
-                <w:kern w:val="2"/>
-                <w:sz w:val="24"/>
-                <w:szCs w:val="24"/>
-              </w:rPr>
-              <w:t xml:space="preserve">      </w:t>
-            </w:r>
-            <w:r>
-              <w:rPr>
-                <w:rFonts w:ascii="Times New Roman" w:eastAsia="Calibri" w:hAnsi="Times New Roman"/>
-                <w:bCs/>
-                <w:color w:val="000000"/>
-                <w:kern w:val="2"/>
-                <w:sz w:val="24"/>
-                <w:szCs w:val="24"/>
-              </w:rPr>
-              <w:t>1</w:t>
-            </w:r>
-            <w:r>
-              <w:rPr>
-                <w:rFonts w:ascii="Times New Roman" w:eastAsia="Calibri" w:hAnsi="Times New Roman"/>
-                <w:bCs/>
-                <w:color w:val="000000"/>
-                <w:kern w:val="2"/>
-                <w:sz w:val="24"/>
-                <w:szCs w:val="24"/>
-              </w:rPr>
-              <w:t xml:space="preserve">      </w:t>
-            </w:r>
-            <w:r>
-              <w:rPr>
-                <w:rFonts w:ascii="Times New Roman" w:eastAsia="Calibri" w:hAnsi="Times New Roman"/>
-                <w:bCs/>
-                <w:color w:val="000000"/>
-                <w:kern w:val="2"/>
-                <w:sz w:val="24"/>
-                <w:szCs w:val="24"/>
-              </w:rPr>
-              <w:t>0</w:t>
+              <w:t>1      0      0</w:t>
             </w:r>
           </w:p>
         </w:tc>
@@ -4178,6 +3268,7 @@
           <w:p>
             <w:pPr>
               <w:suppressAutoHyphens/>
+              <w:spacing w:line="288" w:lineRule="auto"/>
               <w:jc w:val="center"/>
               <w:rPr>
                 <w:rFonts w:ascii="Times New Roman" w:eastAsia="Calibri" w:hAnsi="Times New Roman"/>
@@ -4197,29 +3288,7 @@
                 <w:sz w:val="24"/>
                 <w:szCs w:val="24"/>
               </w:rPr>
-              <w:t>X</w:t>
-            </w:r>
-            <w:r>
-              <w:rPr>
-                <w:rFonts w:ascii="Times New Roman" w:eastAsia="Calibri" w:hAnsi="Times New Roman"/>
-                <w:bCs/>
-                <w:color w:val="000000"/>
-                <w:kern w:val="2"/>
-                <w:sz w:val="24"/>
-                <w:szCs w:val="24"/>
-              </w:rPr>
-              <w:t xml:space="preserve">       </w:t>
-            </w:r>
-            <w:r>
-              <w:rPr>
-                <w:rFonts w:ascii="Times New Roman" w:eastAsia="Calibri" w:hAnsi="Times New Roman"/>
-                <w:bCs/>
-                <w:color w:val="000000"/>
-                <w:kern w:val="2"/>
-                <w:sz w:val="24"/>
-                <w:szCs w:val="24"/>
-              </w:rPr>
-              <w:t>0</w:t>
+              <w:t>1       X</w:t>
             </w:r>
           </w:p>
         </w:tc>
@@ -4238,6 +3307,7 @@
           <w:p>
             <w:pPr>
               <w:suppressAutoHyphens/>
+              <w:spacing w:line="288" w:lineRule="auto"/>
               <w:jc w:val="center"/>
               <w:rPr>
                 <w:rFonts w:ascii="Times New Roman" w:eastAsia="Calibri" w:hAnsi="Times New Roman"/>
@@ -4257,29 +3327,7 @@
                 <w:sz w:val="24"/>
                 <w:szCs w:val="24"/>
               </w:rPr>
-              <w:t>1</w:t>
-            </w:r>
-            <w:r>
-              <w:rPr>
-                <w:rFonts w:ascii="Times New Roman" w:eastAsia="Calibri" w:hAnsi="Times New Roman"/>
-                <w:bCs/>
-                <w:color w:val="000000"/>
-                <w:kern w:val="2"/>
-                <w:sz w:val="24"/>
-                <w:szCs w:val="24"/>
-              </w:rPr>
-              <w:t xml:space="preserve">       </w:t>
-            </w:r>
-            <w:r>
-              <w:rPr>
-                <w:rFonts w:ascii="Times New Roman" w:eastAsia="Calibri" w:hAnsi="Times New Roman"/>
-                <w:bCs/>
-                <w:color w:val="000000"/>
-                <w:kern w:val="2"/>
-                <w:sz w:val="24"/>
-                <w:szCs w:val="24"/>
-              </w:rPr>
-              <w:t>X</w:t>
+              <w:t>X       1</w:t>
             </w:r>
           </w:p>
         </w:tc>
@@ -4401,6 +3449,562 @@
                 <w:sz w:val="24"/>
                 <w:szCs w:val="24"/>
               </w:rPr>
+              <w:t>0</w:t>
+            </w:r>
+          </w:p>
+        </w:tc>
+        <w:tc>
+          <w:tcPr>
+            <w:tcW w:w="0" w:type="auto"/>
+            <w:tcBorders>
+              <w:top w:val="single" w:sz="4" w:space="0" w:color="000000"/>
+              <w:left w:val="single" w:sz="4" w:space="0" w:color="000000"/>
+              <w:bottom w:val="single" w:sz="4" w:space="0" w:color="000000"/>
+              <w:right w:val="nil"/>
+            </w:tcBorders>
+            <w:shd w:val="clear" w:color="auto" w:fill="FFFFFF"/>
+            <w:vAlign w:val="center"/>
+            <w:hideMark/>
+          </w:tcPr>
+          <w:p>
+            <w:pPr>
+              <w:suppressAutoHyphens/>
+              <w:spacing w:line="288" w:lineRule="auto"/>
+              <w:jc w:val="center"/>
+              <w:rPr>
+                <w:rFonts w:ascii="Times New Roman" w:eastAsia="Calibri" w:hAnsi="Times New Roman"/>
+                <w:bCs/>
+                <w:color w:val="000000"/>
+                <w:kern w:val="2"/>
+                <w:sz w:val="24"/>
+                <w:szCs w:val="24"/>
+              </w:rPr>
+            </w:pPr>
+            <w:r>
+              <w:rPr>
+                <w:rFonts w:ascii="Times New Roman" w:eastAsia="Calibri" w:hAnsi="Times New Roman"/>
+                <w:bCs/>
+                <w:color w:val="000000"/>
+                <w:kern w:val="2"/>
+                <w:sz w:val="24"/>
+                <w:szCs w:val="24"/>
+              </w:rPr>
+              <w:t>0</w:t>
+            </w:r>
+          </w:p>
+        </w:tc>
+        <w:tc>
+          <w:tcPr>
+            <w:tcW w:w="0" w:type="auto"/>
+            <w:tcBorders>
+              <w:top w:val="single" w:sz="4" w:space="0" w:color="000000"/>
+              <w:left w:val="single" w:sz="4" w:space="0" w:color="000000"/>
+              <w:bottom w:val="single" w:sz="4" w:space="0" w:color="000000"/>
+              <w:right w:val="nil"/>
+            </w:tcBorders>
+            <w:shd w:val="clear" w:color="auto" w:fill="FFFFFF"/>
+            <w:hideMark/>
+          </w:tcPr>
+          <w:p>
+            <w:pPr>
+              <w:suppressAutoHyphens/>
+              <w:spacing w:line="288" w:lineRule="auto"/>
+              <w:jc w:val="center"/>
+              <w:rPr>
+                <w:rFonts w:ascii="Times New Roman" w:eastAsia="Calibri" w:hAnsi="Times New Roman"/>
+                <w:bCs/>
+                <w:color w:val="000000"/>
+                <w:kern w:val="2"/>
+                <w:sz w:val="24"/>
+                <w:szCs w:val="24"/>
+              </w:rPr>
+            </w:pPr>
+            <w:r>
+              <w:rPr>
+                <w:rFonts w:ascii="Times New Roman" w:eastAsia="Calibri" w:hAnsi="Times New Roman"/>
+                <w:bCs/>
+                <w:color w:val="000000"/>
+                <w:kern w:val="2"/>
+                <w:sz w:val="24"/>
+                <w:szCs w:val="24"/>
+              </w:rPr>
+              <w:t>1      0      1</w:t>
+            </w:r>
+          </w:p>
+        </w:tc>
+        <w:tc>
+          <w:tcPr>
+            <w:tcW w:w="0" w:type="auto"/>
+            <w:tcBorders>
+              <w:top w:val="single" w:sz="4" w:space="0" w:color="000000"/>
+              <w:left w:val="single" w:sz="4" w:space="0" w:color="000000"/>
+              <w:bottom w:val="single" w:sz="4" w:space="0" w:color="000000"/>
+              <w:right w:val="nil"/>
+            </w:tcBorders>
+            <w:shd w:val="clear" w:color="auto" w:fill="FFFFFF"/>
+            <w:hideMark/>
+          </w:tcPr>
+          <w:p>
+            <w:pPr>
+              <w:suppressAutoHyphens/>
+              <w:spacing w:line="288" w:lineRule="auto"/>
+              <w:jc w:val="center"/>
+              <w:rPr>
+                <w:rFonts w:ascii="Times New Roman" w:eastAsia="Calibri" w:hAnsi="Times New Roman"/>
+                <w:bCs/>
+                <w:color w:val="000000"/>
+                <w:kern w:val="2"/>
+                <w:sz w:val="24"/>
+                <w:szCs w:val="24"/>
+              </w:rPr>
+            </w:pPr>
+            <w:r>
+              <w:rPr>
+                <w:rFonts w:ascii="Times New Roman" w:eastAsia="Calibri" w:hAnsi="Times New Roman"/>
+                <w:bCs/>
+                <w:color w:val="000000"/>
+                <w:kern w:val="2"/>
+                <w:sz w:val="24"/>
+                <w:szCs w:val="24"/>
+              </w:rPr>
+              <w:t>X       0</w:t>
+            </w:r>
+          </w:p>
+        </w:tc>
+        <w:tc>
+          <w:tcPr>
+            <w:tcW w:w="0" w:type="auto"/>
+            <w:tcBorders>
+              <w:top w:val="single" w:sz="4" w:space="0" w:color="000000"/>
+              <w:left w:val="single" w:sz="4" w:space="0" w:color="000000"/>
+              <w:bottom w:val="single" w:sz="4" w:space="0" w:color="000000"/>
+              <w:right w:val="nil"/>
+            </w:tcBorders>
+            <w:shd w:val="clear" w:color="auto" w:fill="FFFFFF"/>
+            <w:hideMark/>
+          </w:tcPr>
+          <w:p>
+            <w:pPr>
+              <w:suppressAutoHyphens/>
+              <w:spacing w:line="288" w:lineRule="auto"/>
+              <w:jc w:val="center"/>
+              <w:rPr>
+                <w:rFonts w:ascii="Times New Roman" w:eastAsia="Calibri" w:hAnsi="Times New Roman"/>
+                <w:bCs/>
+                <w:color w:val="000000"/>
+                <w:kern w:val="2"/>
+                <w:sz w:val="24"/>
+                <w:szCs w:val="24"/>
+              </w:rPr>
+            </w:pPr>
+            <w:r>
+              <w:rPr>
+                <w:rFonts w:ascii="Times New Roman" w:eastAsia="Calibri" w:hAnsi="Times New Roman"/>
+                <w:bCs/>
+                <w:color w:val="000000"/>
+                <w:kern w:val="2"/>
+                <w:sz w:val="24"/>
+                <w:szCs w:val="24"/>
+              </w:rPr>
+              <w:t>0       X</w:t>
+            </w:r>
+          </w:p>
+        </w:tc>
+        <w:tc>
+          <w:tcPr>
+            <w:tcW w:w="0" w:type="auto"/>
+            <w:tcBorders>
+              <w:top w:val="single" w:sz="4" w:space="0" w:color="000000"/>
+              <w:left w:val="single" w:sz="4" w:space="0" w:color="000000"/>
+              <w:bottom w:val="single" w:sz="4" w:space="0" w:color="000000"/>
+              <w:right w:val="single" w:sz="4" w:space="0" w:color="000000"/>
+            </w:tcBorders>
+            <w:shd w:val="clear" w:color="auto" w:fill="FFFFFF"/>
+            <w:hideMark/>
+          </w:tcPr>
+          <w:p>
+            <w:pPr>
+              <w:suppressAutoHyphens/>
+              <w:spacing w:line="288" w:lineRule="auto"/>
+              <w:jc w:val="center"/>
+              <w:rPr>
+                <w:rFonts w:ascii="Times New Roman" w:eastAsia="Calibri" w:hAnsi="Times New Roman"/>
+                <w:bCs/>
+                <w:color w:val="000000"/>
+                <w:kern w:val="2"/>
+                <w:sz w:val="24"/>
+                <w:szCs w:val="24"/>
+              </w:rPr>
+            </w:pPr>
+            <w:r>
+              <w:rPr>
+                <w:rFonts w:ascii="Times New Roman" w:eastAsia="Calibri" w:hAnsi="Times New Roman"/>
+                <w:bCs/>
+                <w:color w:val="000000"/>
+                <w:kern w:val="2"/>
+                <w:sz w:val="24"/>
+                <w:szCs w:val="24"/>
+              </w:rPr>
+              <w:t>1       X</w:t>
+            </w:r>
+          </w:p>
+        </w:tc>
+      </w:tr>
+      <w:tr>
+        <w:trPr>
+          <w:trHeight w:hRule="exact" w:val="352"/>
+        </w:trPr>
+        <w:tc>
+          <w:tcPr>
+            <w:tcW w:w="0" w:type="auto"/>
+            <w:tcBorders>
+              <w:top w:val="single" w:sz="4" w:space="0" w:color="000000"/>
+              <w:left w:val="single" w:sz="4" w:space="0" w:color="000000"/>
+              <w:bottom w:val="single" w:sz="4" w:space="0" w:color="000000"/>
+              <w:right w:val="nil"/>
+            </w:tcBorders>
+            <w:shd w:val="clear" w:color="auto" w:fill="FFFFFF"/>
+            <w:vAlign w:val="center"/>
+          </w:tcPr>
+          <w:p>
+            <w:pPr>
+              <w:suppressAutoHyphens/>
+              <w:spacing w:line="288" w:lineRule="auto"/>
+              <w:jc w:val="center"/>
+              <w:rPr>
+                <w:rFonts w:ascii="Times New Roman" w:eastAsia="Calibri" w:hAnsi="Times New Roman"/>
+                <w:bCs/>
+                <w:color w:val="000000"/>
+                <w:kern w:val="2"/>
+                <w:sz w:val="24"/>
+                <w:szCs w:val="24"/>
+              </w:rPr>
+            </w:pPr>
+            <w:r>
+              <w:rPr>
+                <w:rFonts w:ascii="Times New Roman" w:eastAsia="Calibri" w:hAnsi="Times New Roman"/>
+                <w:bCs/>
+                <w:color w:val="000000"/>
+                <w:kern w:val="2"/>
+                <w:sz w:val="24"/>
+                <w:szCs w:val="24"/>
+              </w:rPr>
+              <w:t>1</w:t>
+            </w:r>
+          </w:p>
+        </w:tc>
+        <w:tc>
+          <w:tcPr>
+            <w:tcW w:w="0" w:type="auto"/>
+            <w:tcBorders>
+              <w:top w:val="single" w:sz="4" w:space="0" w:color="000000"/>
+              <w:left w:val="single" w:sz="4" w:space="0" w:color="000000"/>
+              <w:bottom w:val="single" w:sz="4" w:space="0" w:color="000000"/>
+              <w:right w:val="nil"/>
+            </w:tcBorders>
+            <w:shd w:val="clear" w:color="auto" w:fill="FFFFFF"/>
+            <w:vAlign w:val="center"/>
+          </w:tcPr>
+          <w:p>
+            <w:pPr>
+              <w:suppressAutoHyphens/>
+              <w:spacing w:line="288" w:lineRule="auto"/>
+              <w:jc w:val="center"/>
+              <w:rPr>
+                <w:rFonts w:ascii="Times New Roman" w:eastAsia="Calibri" w:hAnsi="Times New Roman"/>
+                <w:bCs/>
+                <w:color w:val="000000"/>
+                <w:kern w:val="2"/>
+                <w:sz w:val="24"/>
+                <w:szCs w:val="24"/>
+              </w:rPr>
+            </w:pPr>
+            <w:r>
+              <w:rPr>
+                <w:rFonts w:ascii="Times New Roman" w:eastAsia="Calibri" w:hAnsi="Times New Roman"/>
+                <w:bCs/>
+                <w:color w:val="000000"/>
+                <w:kern w:val="2"/>
+                <w:sz w:val="24"/>
+                <w:szCs w:val="24"/>
+              </w:rPr>
+              <w:t>0</w:t>
+            </w:r>
+          </w:p>
+        </w:tc>
+        <w:tc>
+          <w:tcPr>
+            <w:tcW w:w="0" w:type="auto"/>
+            <w:tcBorders>
+              <w:top w:val="single" w:sz="4" w:space="0" w:color="000000"/>
+              <w:left w:val="single" w:sz="4" w:space="0" w:color="000000"/>
+              <w:bottom w:val="single" w:sz="4" w:space="0" w:color="000000"/>
+              <w:right w:val="nil"/>
+            </w:tcBorders>
+            <w:shd w:val="clear" w:color="auto" w:fill="FFFFFF"/>
+            <w:vAlign w:val="center"/>
+            <w:hideMark/>
+          </w:tcPr>
+          <w:p>
+            <w:pPr>
+              <w:suppressAutoHyphens/>
+              <w:spacing w:line="288" w:lineRule="auto"/>
+              <w:jc w:val="center"/>
+              <w:rPr>
+                <w:rFonts w:ascii="Times New Roman" w:eastAsia="Calibri" w:hAnsi="Times New Roman"/>
+                <w:bCs/>
+                <w:color w:val="000000"/>
+                <w:kern w:val="2"/>
+                <w:sz w:val="24"/>
+                <w:szCs w:val="24"/>
+              </w:rPr>
+            </w:pPr>
+            <w:r>
+              <w:rPr>
+                <w:rFonts w:ascii="Times New Roman" w:eastAsia="Calibri" w:hAnsi="Times New Roman"/>
+                <w:bCs/>
+                <w:color w:val="000000"/>
+                <w:kern w:val="2"/>
+                <w:sz w:val="24"/>
+                <w:szCs w:val="24"/>
+              </w:rPr>
+              <w:t>1</w:t>
+            </w:r>
+          </w:p>
+        </w:tc>
+        <w:tc>
+          <w:tcPr>
+            <w:tcW w:w="0" w:type="auto"/>
+            <w:tcBorders>
+              <w:top w:val="single" w:sz="4" w:space="0" w:color="000000"/>
+              <w:left w:val="single" w:sz="4" w:space="0" w:color="000000"/>
+              <w:bottom w:val="single" w:sz="4" w:space="0" w:color="000000"/>
+              <w:right w:val="nil"/>
+            </w:tcBorders>
+            <w:shd w:val="clear" w:color="auto" w:fill="FFFFFF"/>
+            <w:hideMark/>
+          </w:tcPr>
+          <w:p>
+            <w:pPr>
+              <w:suppressAutoHyphens/>
+              <w:spacing w:line="288" w:lineRule="auto"/>
+              <w:jc w:val="center"/>
+              <w:rPr>
+                <w:rFonts w:ascii="Times New Roman" w:eastAsia="Calibri" w:hAnsi="Times New Roman"/>
+                <w:bCs/>
+                <w:color w:val="000000"/>
+                <w:kern w:val="2"/>
+                <w:sz w:val="24"/>
+                <w:szCs w:val="24"/>
+              </w:rPr>
+            </w:pPr>
+            <w:r>
+              <w:rPr>
+                <w:rFonts w:ascii="Times New Roman" w:eastAsia="Calibri" w:hAnsi="Times New Roman"/>
+                <w:bCs/>
+                <w:color w:val="000000"/>
+                <w:kern w:val="2"/>
+                <w:sz w:val="24"/>
+                <w:szCs w:val="24"/>
+              </w:rPr>
+              <w:t>1      1      0</w:t>
+            </w:r>
+          </w:p>
+        </w:tc>
+        <w:tc>
+          <w:tcPr>
+            <w:tcW w:w="0" w:type="auto"/>
+            <w:tcBorders>
+              <w:top w:val="single" w:sz="4" w:space="0" w:color="000000"/>
+              <w:left w:val="single" w:sz="4" w:space="0" w:color="000000"/>
+              <w:bottom w:val="single" w:sz="4" w:space="0" w:color="000000"/>
+              <w:right w:val="nil"/>
+            </w:tcBorders>
+            <w:shd w:val="clear" w:color="auto" w:fill="FFFFFF"/>
+            <w:hideMark/>
+          </w:tcPr>
+          <w:p>
+            <w:pPr>
+              <w:suppressAutoHyphens/>
+              <w:jc w:val="center"/>
+              <w:rPr>
+                <w:rFonts w:ascii="Times New Roman" w:eastAsia="Calibri" w:hAnsi="Times New Roman"/>
+                <w:bCs/>
+                <w:color w:val="000000"/>
+                <w:kern w:val="2"/>
+                <w:sz w:val="24"/>
+                <w:szCs w:val="24"/>
+              </w:rPr>
+            </w:pPr>
+            <w:r>
+              <w:rPr>
+                <w:rFonts w:ascii="Times New Roman" w:eastAsia="Calibri" w:hAnsi="Times New Roman"/>
+                <w:bCs/>
+                <w:color w:val="000000"/>
+                <w:kern w:val="2"/>
+                <w:sz w:val="24"/>
+                <w:szCs w:val="24"/>
+              </w:rPr>
+              <w:t>X       0</w:t>
+            </w:r>
+          </w:p>
+        </w:tc>
+        <w:tc>
+          <w:tcPr>
+            <w:tcW w:w="0" w:type="auto"/>
+            <w:tcBorders>
+              <w:top w:val="single" w:sz="4" w:space="0" w:color="000000"/>
+              <w:left w:val="single" w:sz="4" w:space="0" w:color="000000"/>
+              <w:bottom w:val="single" w:sz="4" w:space="0" w:color="000000"/>
+              <w:right w:val="nil"/>
+            </w:tcBorders>
+            <w:shd w:val="clear" w:color="auto" w:fill="FFFFFF"/>
+            <w:hideMark/>
+          </w:tcPr>
+          <w:p>
+            <w:pPr>
+              <w:suppressAutoHyphens/>
+              <w:jc w:val="center"/>
+              <w:rPr>
+                <w:rFonts w:ascii="Times New Roman" w:eastAsia="Calibri" w:hAnsi="Times New Roman"/>
+                <w:bCs/>
+                <w:color w:val="000000"/>
+                <w:kern w:val="2"/>
+                <w:sz w:val="24"/>
+                <w:szCs w:val="24"/>
+              </w:rPr>
+            </w:pPr>
+            <w:r>
+              <w:rPr>
+                <w:rFonts w:ascii="Times New Roman" w:eastAsia="Calibri" w:hAnsi="Times New Roman"/>
+                <w:bCs/>
+                <w:color w:val="000000"/>
+                <w:kern w:val="2"/>
+                <w:sz w:val="24"/>
+                <w:szCs w:val="24"/>
+              </w:rPr>
+              <w:t>1       X</w:t>
+            </w:r>
+          </w:p>
+        </w:tc>
+        <w:tc>
+          <w:tcPr>
+            <w:tcW w:w="0" w:type="auto"/>
+            <w:tcBorders>
+              <w:top w:val="single" w:sz="4" w:space="0" w:color="000000"/>
+              <w:left w:val="single" w:sz="4" w:space="0" w:color="000000"/>
+              <w:bottom w:val="single" w:sz="4" w:space="0" w:color="000000"/>
+              <w:right w:val="single" w:sz="4" w:space="0" w:color="000000"/>
+            </w:tcBorders>
+            <w:shd w:val="clear" w:color="auto" w:fill="FFFFFF"/>
+            <w:hideMark/>
+          </w:tcPr>
+          <w:p>
+            <w:pPr>
+              <w:suppressAutoHyphens/>
+              <w:spacing w:line="288" w:lineRule="auto"/>
+              <w:jc w:val="center"/>
+              <w:rPr>
+                <w:rFonts w:ascii="Times New Roman" w:eastAsia="Calibri" w:hAnsi="Times New Roman"/>
+                <w:bCs/>
+                <w:color w:val="000000"/>
+                <w:kern w:val="2"/>
+                <w:sz w:val="24"/>
+                <w:szCs w:val="24"/>
+              </w:rPr>
+            </w:pPr>
+            <w:r>
+              <w:rPr>
+                <w:rFonts w:ascii="Times New Roman" w:eastAsia="Calibri" w:hAnsi="Times New Roman"/>
+                <w:bCs/>
+                <w:color w:val="000000"/>
+                <w:kern w:val="2"/>
+                <w:sz w:val="24"/>
+                <w:szCs w:val="24"/>
+              </w:rPr>
+              <w:t>X       1</w:t>
+            </w:r>
+          </w:p>
+        </w:tc>
+      </w:tr>
+      <w:tr>
+        <w:trPr>
+          <w:trHeight w:hRule="exact" w:val="361"/>
+        </w:trPr>
+        <w:tc>
+          <w:tcPr>
+            <w:tcW w:w="0" w:type="auto"/>
+            <w:tcBorders>
+              <w:top w:val="single" w:sz="4" w:space="0" w:color="000000"/>
+              <w:left w:val="single" w:sz="4" w:space="0" w:color="000000"/>
+              <w:bottom w:val="single" w:sz="4" w:space="0" w:color="000000"/>
+              <w:right w:val="nil"/>
+            </w:tcBorders>
+            <w:shd w:val="clear" w:color="auto" w:fill="FFFFFF"/>
+            <w:vAlign w:val="center"/>
+          </w:tcPr>
+          <w:p>
+            <w:pPr>
+              <w:suppressAutoHyphens/>
+              <w:spacing w:line="288" w:lineRule="auto"/>
+              <w:jc w:val="center"/>
+              <w:rPr>
+                <w:rFonts w:ascii="Times New Roman" w:eastAsia="Calibri" w:hAnsi="Times New Roman"/>
+                <w:bCs/>
+                <w:color w:val="000000"/>
+                <w:kern w:val="2"/>
+                <w:sz w:val="24"/>
+                <w:szCs w:val="24"/>
+              </w:rPr>
+            </w:pPr>
+            <w:r>
+              <w:rPr>
+                <w:rFonts w:ascii="Times New Roman" w:eastAsia="Calibri" w:hAnsi="Times New Roman"/>
+                <w:bCs/>
+                <w:color w:val="000000"/>
+                <w:kern w:val="2"/>
+                <w:sz w:val="24"/>
+                <w:szCs w:val="24"/>
+              </w:rPr>
+              <w:t>1</w:t>
+            </w:r>
+          </w:p>
+        </w:tc>
+        <w:tc>
+          <w:tcPr>
+            <w:tcW w:w="0" w:type="auto"/>
+            <w:tcBorders>
+              <w:top w:val="single" w:sz="4" w:space="0" w:color="000000"/>
+              <w:left w:val="single" w:sz="4" w:space="0" w:color="000000"/>
+              <w:bottom w:val="single" w:sz="4" w:space="0" w:color="000000"/>
+              <w:right w:val="nil"/>
+            </w:tcBorders>
+            <w:shd w:val="clear" w:color="auto" w:fill="FFFFFF"/>
+            <w:vAlign w:val="center"/>
+          </w:tcPr>
+          <w:p>
+            <w:pPr>
+              <w:suppressAutoHyphens/>
+              <w:spacing w:line="288" w:lineRule="auto"/>
+              <w:jc w:val="center"/>
+              <w:rPr>
+                <w:rFonts w:ascii="Times New Roman" w:eastAsia="Calibri" w:hAnsi="Times New Roman"/>
+                <w:bCs/>
+                <w:color w:val="000000"/>
+                <w:kern w:val="2"/>
+                <w:sz w:val="24"/>
+                <w:szCs w:val="24"/>
+              </w:rPr>
+            </w:pPr>
+            <w:r>
+              <w:rPr>
+                <w:rFonts w:ascii="Times New Roman" w:eastAsia="Calibri" w:hAnsi="Times New Roman"/>
+                <w:bCs/>
+                <w:color w:val="000000"/>
+                <w:kern w:val="2"/>
+                <w:sz w:val="24"/>
+                <w:szCs w:val="24"/>
+              </w:rPr>
               <w:t>1</w:t>
             </w:r>
           </w:p>
@@ -4480,51 +4084,7 @@
                 <w:sz w:val="24"/>
                 <w:szCs w:val="24"/>
               </w:rPr>
-              <w:t>1</w:t>
-            </w:r>
-            <w:r>
-              <w:rPr>
-                <w:rFonts w:ascii="Times New Roman" w:eastAsia="Calibri" w:hAnsi="Times New Roman"/>
-                <w:bCs/>
-                <w:color w:val="000000"/>
-                <w:kern w:val="2"/>
-                <w:sz w:val="24"/>
-                <w:szCs w:val="24"/>
-              </w:rPr>
-              <w:t xml:space="preserve">      </w:t>
-            </w:r>
-            <w:r>
-              <w:rPr>
-                <w:rFonts w:ascii="Times New Roman" w:eastAsia="Calibri" w:hAnsi="Times New Roman"/>
-                <w:bCs/>
-                <w:color w:val="000000"/>
-                <w:kern w:val="2"/>
-                <w:sz w:val="24"/>
-                <w:szCs w:val="24"/>
-              </w:rPr>
-              <w:t>1</w:t>
-            </w:r>
-            <w:r>
-              <w:rPr>
-                <w:rFonts w:ascii="Times New Roman" w:eastAsia="Calibri" w:hAnsi="Times New Roman"/>
-                <w:bCs/>
-                <w:color w:val="000000"/>
-                <w:kern w:val="2"/>
-                <w:sz w:val="24"/>
-                <w:szCs w:val="24"/>
-              </w:rPr>
-              <w:t xml:space="preserve">      </w:t>
-            </w:r>
-            <w:r>
-              <w:rPr>
-                <w:rFonts w:ascii="Times New Roman" w:eastAsia="Calibri" w:hAnsi="Times New Roman"/>
-                <w:bCs/>
-                <w:color w:val="000000"/>
-                <w:kern w:val="2"/>
-                <w:sz w:val="24"/>
-                <w:szCs w:val="24"/>
-              </w:rPr>
-              <w:t>1</w:t>
+              <w:t>1      1      1</w:t>
             </w:r>
           </w:p>
         </w:tc>
@@ -4562,29 +4122,7 @@
                 <w:sz w:val="24"/>
                 <w:szCs w:val="24"/>
               </w:rPr>
-              <w:t>X</w:t>
-            </w:r>
-            <w:r>
-              <w:rPr>
-                <w:rFonts w:ascii="Times New Roman" w:eastAsia="Calibri" w:hAnsi="Times New Roman"/>
-                <w:bCs/>
-                <w:color w:val="000000"/>
-                <w:kern w:val="2"/>
-                <w:sz w:val="24"/>
-                <w:szCs w:val="24"/>
-              </w:rPr>
-              <w:t xml:space="preserve">       </w:t>
-            </w:r>
-            <w:r>
-              <w:rPr>
-                <w:rFonts w:ascii="Times New Roman" w:eastAsia="Calibri" w:hAnsi="Times New Roman"/>
-                <w:bCs/>
-                <w:color w:val="000000"/>
-                <w:kern w:val="2"/>
-                <w:sz w:val="24"/>
-                <w:szCs w:val="24"/>
-              </w:rPr>
-              <w:t>0</w:t>
+              <w:t>X       0</w:t>
             </w:r>
           </w:p>
         </w:tc>
@@ -4622,18 +4160,7 @@
                 <w:sz w:val="24"/>
                 <w:szCs w:val="24"/>
               </w:rPr>
-              <w:t>X</w:t>
-            </w:r>
-            <w:r>
-              <w:rPr>
-                <w:rFonts w:ascii="Times New Roman" w:eastAsia="Calibri" w:hAnsi="Times New Roman"/>
-                <w:bCs/>
-                <w:color w:val="000000"/>
-                <w:kern w:val="2"/>
-                <w:sz w:val="24"/>
-                <w:szCs w:val="24"/>
-              </w:rPr>
-              <w:t xml:space="preserve">       0</w:t>
+              <w:t>X       0</w:t>
             </w:r>
           </w:p>
         </w:tc>
@@ -4834,51 +4361,7 @@
                 <w:sz w:val="24"/>
                 <w:szCs w:val="24"/>
               </w:rPr>
-              <w:t>0</w:t>
-            </w:r>
-            <w:r>
-              <w:rPr>
-                <w:rFonts w:ascii="Times New Roman" w:eastAsia="Calibri" w:hAnsi="Times New Roman"/>
-                <w:bCs/>
-                <w:color w:val="000000"/>
-                <w:kern w:val="2"/>
-                <w:sz w:val="24"/>
-                <w:szCs w:val="24"/>
-              </w:rPr>
-              <w:t xml:space="preserve">      </w:t>
-            </w:r>
-            <w:r>
-              <w:rPr>
-                <w:rFonts w:ascii="Times New Roman" w:eastAsia="Calibri" w:hAnsi="Times New Roman"/>
-                <w:bCs/>
-                <w:color w:val="000000"/>
-                <w:kern w:val="2"/>
-                <w:sz w:val="24"/>
-                <w:szCs w:val="24"/>
-              </w:rPr>
-              <w:t>0</w:t>
-            </w:r>
-            <w:r>
-              <w:rPr>
-                <w:rFonts w:ascii="Times New Roman" w:eastAsia="Calibri" w:hAnsi="Times New Roman"/>
-                <w:bCs/>
-                <w:color w:val="000000"/>
-                <w:kern w:val="2"/>
-                <w:sz w:val="24"/>
-                <w:szCs w:val="24"/>
-              </w:rPr>
-              <w:t xml:space="preserve">      </w:t>
-            </w:r>
-            <w:r>
-              <w:rPr>
-                <w:rFonts w:ascii="Times New Roman" w:eastAsia="Calibri" w:hAnsi="Times New Roman"/>
-                <w:bCs/>
-                <w:color w:val="000000"/>
-                <w:kern w:val="2"/>
-                <w:sz w:val="24"/>
-                <w:szCs w:val="24"/>
-              </w:rPr>
-              <w:t>0</w:t>
+              <w:t>0      0      0</w:t>
             </w:r>
           </w:p>
         </w:tc>
@@ -5399,128 +4882,46 @@
           <w:szCs w:val="24"/>
         </w:rPr>
       </w:pPr>
-    </w:p>
-    <w:p>
-      <w:pPr>
-        <w:spacing w:after="0"/>
-        <w:jc w:val="both"/>
-        <w:rPr>
-          <w:rFonts w:ascii="Times New Roman" w:hAnsi="Times New Roman"/>
+      <w:r>
+        <w:rPr>
           <w:noProof/>
-          <w:sz w:val="24"/>
-          <w:szCs w:val="24"/>
-        </w:rPr>
-      </w:pPr>
-      <w:bookmarkStart w:id="0" w:name="_GoBack"/>
-      <w:bookmarkEnd w:id="0"/>
-    </w:p>
-    <w:p>
-      <w:pPr>
-        <w:spacing w:after="0"/>
-        <w:jc w:val="both"/>
-        <w:rPr>
-          <w:rFonts w:ascii="Times New Roman" w:hAnsi="Times New Roman"/>
-          <w:noProof/>
-          <w:sz w:val="24"/>
-          <w:szCs w:val="24"/>
-        </w:rPr>
-      </w:pPr>
-    </w:p>
-    <w:p>
-      <w:pPr>
-        <w:spacing w:after="0"/>
-        <w:jc w:val="both"/>
-        <w:rPr>
-          <w:rFonts w:ascii="Times New Roman" w:hAnsi="Times New Roman"/>
-          <w:noProof/>
-          <w:sz w:val="24"/>
-          <w:szCs w:val="24"/>
-        </w:rPr>
-      </w:pPr>
-    </w:p>
-    <w:p>
-      <w:pPr>
-        <w:spacing w:after="0"/>
-        <w:jc w:val="both"/>
-        <w:rPr>
-          <w:rFonts w:ascii="Times New Roman" w:hAnsi="Times New Roman"/>
-          <w:noProof/>
-          <w:sz w:val="24"/>
-          <w:szCs w:val="24"/>
-        </w:rPr>
-      </w:pPr>
-    </w:p>
-    <w:p>
-      <w:pPr>
-        <w:spacing w:after="0"/>
-        <w:jc w:val="both"/>
-        <w:rPr>
-          <w:rFonts w:ascii="Times New Roman" w:hAnsi="Times New Roman"/>
-          <w:noProof/>
-          <w:sz w:val="24"/>
-          <w:szCs w:val="24"/>
-        </w:rPr>
-      </w:pPr>
-    </w:p>
-    <w:p>
-      <w:pPr>
-        <w:spacing w:after="0"/>
-        <w:jc w:val="both"/>
-        <w:rPr>
-          <w:rFonts w:ascii="Times New Roman" w:hAnsi="Times New Roman"/>
-          <w:noProof/>
-          <w:sz w:val="24"/>
-          <w:szCs w:val="24"/>
-        </w:rPr>
-      </w:pPr>
-    </w:p>
-    <w:p>
-      <w:pPr>
-        <w:spacing w:after="0"/>
-        <w:jc w:val="both"/>
-        <w:rPr>
-          <w:rFonts w:ascii="Times New Roman" w:hAnsi="Times New Roman"/>
-          <w:noProof/>
-          <w:sz w:val="24"/>
-          <w:szCs w:val="24"/>
-        </w:rPr>
-      </w:pPr>
-    </w:p>
-    <w:p>
-      <w:pPr>
-        <w:spacing w:after="0"/>
-        <w:jc w:val="both"/>
-        <w:rPr>
-          <w:rFonts w:ascii="Times New Roman" w:hAnsi="Times New Roman"/>
-          <w:noProof/>
-          <w:sz w:val="24"/>
-          <w:szCs w:val="24"/>
-        </w:rPr>
-      </w:pPr>
-    </w:p>
-    <w:p>
-      <w:pPr>
-        <w:spacing w:after="0"/>
-        <w:jc w:val="both"/>
-        <w:rPr>
-          <w:rFonts w:ascii="Times New Roman" w:hAnsi="Times New Roman"/>
-          <w:noProof/>
-          <w:sz w:val="24"/>
-          <w:szCs w:val="24"/>
-        </w:rPr>
-      </w:pPr>
-    </w:p>
-    <w:p>
-      <w:pPr>
-        <w:spacing w:after="0"/>
-        <w:jc w:val="both"/>
-        <w:rPr>
-          <w:rFonts w:ascii="Times New Roman" w:hAnsi="Times New Roman"/>
-          <w:noProof/>
-          <w:sz w:val="24"/>
-          <w:szCs w:val="24"/>
-        </w:rPr>
-      </w:pPr>
+        </w:rPr>
+        <w:drawing>
+          <wp:inline distT="0" distB="0" distL="0" distR="0" wp14:anchorId="0D059E2E" wp14:editId="2B920D19">
+            <wp:extent cx="5943600" cy="2114852"/>
+            <wp:effectExtent l="0" t="0" r="0" b="0"/>
+            <wp:docPr id="21" name="image10.png"/>
+            <wp:cNvGraphicFramePr/>
+            <a:graphic xmlns:a="http://schemas.openxmlformats.org/drawingml/2006/main">
+              <a:graphicData uri="http://schemas.openxmlformats.org/drawingml/2006/picture">
+                <pic:pic xmlns:pic="http://schemas.openxmlformats.org/drawingml/2006/picture">
+                  <pic:nvPicPr>
+                    <pic:cNvPr id="0" name="image10.png"/>
+                    <pic:cNvPicPr preferRelativeResize="0"/>
+                  </pic:nvPicPr>
+                  <pic:blipFill>
+                    <a:blip r:embed="rId8"/>
+                    <a:srcRect/>
+                    <a:stretch>
+                      <a:fillRect/>
+                    </a:stretch>
+                  </pic:blipFill>
+                  <pic:spPr>
+                    <a:xfrm>
+                      <a:off x="0" y="0"/>
+                      <a:ext cx="5943600" cy="2114852"/>
+                    </a:xfrm>
+                    <a:prstGeom prst="rect">
+                      <a:avLst/>
+                    </a:prstGeom>
+                    <a:ln/>
+                  </pic:spPr>
+                </pic:pic>
+              </a:graphicData>
+            </a:graphic>
+          </wp:inline>
+        </w:drawing>
+      </w:r>
     </w:p>
     <w:p>
       <w:pPr>
@@ -5543,28 +4944,54 @@
           <w:szCs w:val="24"/>
         </w:rPr>
       </w:pPr>
-    </w:p>
-    <w:p>
-      <w:pPr>
-        <w:spacing w:after="0"/>
-        <w:jc w:val="both"/>
-        <w:rPr>
-          <w:rFonts w:ascii="Times New Roman" w:hAnsi="Times New Roman"/>
-          <w:sz w:val="24"/>
-          <w:szCs w:val="24"/>
-        </w:rPr>
-      </w:pPr>
-    </w:p>
-    <w:p>
-      <w:pPr>
-        <w:spacing w:after="0"/>
-        <w:jc w:val="both"/>
-        <w:rPr>
-          <w:rFonts w:ascii="Times New Roman" w:hAnsi="Times New Roman"/>
-          <w:sz w:val="24"/>
-          <w:szCs w:val="24"/>
-        </w:rPr>
-      </w:pPr>
+      <w:r>
+        <w:rPr>
+          <w:noProof/>
+        </w:rPr>
+        <w:drawing>
+          <wp:anchor distT="0" distB="0" distL="114300" distR="114300" simplePos="0" relativeHeight="251667456" behindDoc="0" locked="0" layoutInCell="1" hidden="0" allowOverlap="1" wp14:anchorId="0BD7241E" wp14:editId="57915954">
+            <wp:simplePos x="0" y="0"/>
+            <wp:positionH relativeFrom="margin">
+              <wp:posOffset>-177800</wp:posOffset>
+            </wp:positionH>
+            <wp:positionV relativeFrom="paragraph">
+              <wp:posOffset>513715</wp:posOffset>
+            </wp:positionV>
+            <wp:extent cx="6409055" cy="3025140"/>
+            <wp:effectExtent l="0" t="0" r="0" b="0"/>
+            <wp:wrapSquare wrapText="bothSides" distT="0" distB="0" distL="114300" distR="114300"/>
+            <wp:docPr id="20" name="image8.png"/>
+            <wp:cNvGraphicFramePr/>
+            <a:graphic xmlns:a="http://schemas.openxmlformats.org/drawingml/2006/main">
+              <a:graphicData uri="http://schemas.openxmlformats.org/drawingml/2006/picture">
+                <pic:pic xmlns:pic="http://schemas.openxmlformats.org/drawingml/2006/picture">
+                  <pic:nvPicPr>
+                    <pic:cNvPr id="0" name="image8.png"/>
+                    <pic:cNvPicPr preferRelativeResize="0"/>
+                  </pic:nvPicPr>
+                  <pic:blipFill>
+                    <a:blip r:embed="rId9"/>
+                    <a:srcRect r="1537"/>
+                    <a:stretch>
+                      <a:fillRect/>
+                    </a:stretch>
+                  </pic:blipFill>
+                  <pic:spPr>
+                    <a:xfrm>
+                      <a:off x="0" y="0"/>
+                      <a:ext cx="6409055" cy="3025140"/>
+                    </a:xfrm>
+                    <a:prstGeom prst="rect">
+                      <a:avLst/>
+                    </a:prstGeom>
+                    <a:ln/>
+                  </pic:spPr>
+                </pic:pic>
+              </a:graphicData>
+            </a:graphic>
+          </wp:anchor>
+        </w:drawing>
+      </w:r>
       <w:r>
         <w:rPr>
           <w:rFonts w:ascii="Times New Roman" w:hAnsi="Times New Roman"/>
@@ -5588,106 +5015,6 @@
     </w:p>
     <w:p>
       <w:pPr>
-        <w:rPr>
-          <w:rFonts w:ascii="Times New Roman" w:hAnsi="Times New Roman"/>
-          <w:noProof/>
-          <w:sz w:val="24"/>
-          <w:szCs w:val="24"/>
-        </w:rPr>
-      </w:pPr>
-    </w:p>
-    <w:p>
-      <w:pPr>
-        <w:rPr>
-          <w:rFonts w:ascii="Times New Roman" w:hAnsi="Times New Roman"/>
-          <w:noProof/>
-          <w:sz w:val="24"/>
-          <w:szCs w:val="24"/>
-        </w:rPr>
-      </w:pPr>
-    </w:p>
-    <w:p>
-      <w:pPr>
-        <w:rPr>
-          <w:rFonts w:ascii="Times New Roman" w:hAnsi="Times New Roman"/>
-          <w:noProof/>
-          <w:sz w:val="24"/>
-          <w:szCs w:val="24"/>
-        </w:rPr>
-      </w:pPr>
-    </w:p>
-    <w:p>
-      <w:pPr>
-        <w:rPr>
-          <w:rFonts w:ascii="Times New Roman" w:hAnsi="Times New Roman"/>
-          <w:noProof/>
-          <w:sz w:val="24"/>
-          <w:szCs w:val="24"/>
-        </w:rPr>
-      </w:pPr>
-    </w:p>
-    <w:p>
-      <w:pPr>
-        <w:rPr>
-          <w:rFonts w:ascii="Times New Roman" w:hAnsi="Times New Roman"/>
-          <w:noProof/>
-          <w:sz w:val="24"/>
-          <w:szCs w:val="24"/>
-        </w:rPr>
-      </w:pPr>
-    </w:p>
-    <w:p>
-      <w:pPr>
-        <w:rPr>
-          <w:rFonts w:ascii="Times New Roman" w:hAnsi="Times New Roman"/>
-          <w:noProof/>
-          <w:sz w:val="24"/>
-          <w:szCs w:val="24"/>
-        </w:rPr>
-      </w:pPr>
-    </w:p>
-    <w:p>
-      <w:pPr>
-        <w:rPr>
-          <w:rFonts w:ascii="Times New Roman" w:hAnsi="Times New Roman"/>
-          <w:noProof/>
-          <w:sz w:val="24"/>
-          <w:szCs w:val="24"/>
-        </w:rPr>
-      </w:pPr>
-    </w:p>
-    <w:p>
-      <w:pPr>
-        <w:rPr>
-          <w:rFonts w:ascii="Times New Roman" w:hAnsi="Times New Roman"/>
-          <w:noProof/>
-          <w:sz w:val="24"/>
-          <w:szCs w:val="24"/>
-        </w:rPr>
-      </w:pPr>
-    </w:p>
-    <w:p>
-      <w:pPr>
-        <w:rPr>
-          <w:rFonts w:ascii="Times New Roman" w:hAnsi="Times New Roman"/>
-          <w:noProof/>
-          <w:sz w:val="24"/>
-          <w:szCs w:val="24"/>
-        </w:rPr>
-      </w:pPr>
-    </w:p>
-    <w:p>
-      <w:pPr>
-        <w:rPr>
-          <w:rFonts w:ascii="Times New Roman" w:hAnsi="Times New Roman"/>
-          <w:noProof/>
-          <w:sz w:val="24"/>
-          <w:szCs w:val="24"/>
-        </w:rPr>
-      </w:pPr>
-    </w:p>
-    <w:p>
-      <w:pPr>
         <w:spacing w:after="0"/>
         <w:jc w:val="both"/>
         <w:rPr>
@@ -5731,15 +5058,8 @@
     </w:p>
     <w:p>
       <w:pPr>
-        <w:spacing w:after="0" w:line="100" w:lineRule="atLeast"/>
+        <w:spacing w:after="0"/>
         <w:jc w:val="both"/>
-        <w:rPr>
-          <w:rFonts w:ascii="Times New Roman" w:hAnsi="Times New Roman"/>
-          <w:sz w:val="24"/>
-          <w:szCs w:val="24"/>
-        </w:rPr>
-      </w:pPr>
-      <w:r>
         <w:rPr>
           <w:rFonts w:ascii="Times New Roman" w:hAnsi="Times New Roman"/>
           <w:b/>
@@ -5747,6 +5067,52 @@
           <w:sz w:val="24"/>
           <w:szCs w:val="24"/>
         </w:rPr>
+      </w:pPr>
+    </w:p>
+    <w:p>
+      <w:pPr>
+        <w:spacing w:after="0"/>
+        <w:jc w:val="both"/>
+        <w:rPr>
+          <w:rFonts w:ascii="Times New Roman" w:hAnsi="Times New Roman"/>
+          <w:b/>
+          <w:iCs/>
+          <w:sz w:val="24"/>
+          <w:szCs w:val="24"/>
+        </w:rPr>
+      </w:pPr>
+    </w:p>
+    <w:p>
+      <w:pPr>
+        <w:spacing w:after="0"/>
+        <w:jc w:val="both"/>
+        <w:rPr>
+          <w:rFonts w:ascii="Times New Roman" w:hAnsi="Times New Roman"/>
+          <w:b/>
+          <w:iCs/>
+          <w:sz w:val="24"/>
+          <w:szCs w:val="24"/>
+        </w:rPr>
+      </w:pPr>
+    </w:p>
+    <w:p>
+      <w:pPr>
+        <w:spacing w:after="0" w:line="100" w:lineRule="atLeast"/>
+        <w:jc w:val="both"/>
+        <w:rPr>
+          <w:rFonts w:ascii="Times New Roman" w:hAnsi="Times New Roman"/>
+          <w:sz w:val="24"/>
+          <w:szCs w:val="24"/>
+        </w:rPr>
+      </w:pPr>
+      <w:r>
+        <w:rPr>
+          <w:rFonts w:ascii="Times New Roman" w:hAnsi="Times New Roman"/>
+          <w:b/>
+          <w:iCs/>
+          <w:sz w:val="24"/>
+          <w:szCs w:val="24"/>
+        </w:rPr>
         <w:t>Post Lab Descriptive Questions</w:t>
       </w:r>
     </w:p>
@@ -5775,19 +5141,82 @@
       <w:pPr>
         <w:rPr>
           <w:rFonts w:ascii="Times New Roman" w:hAnsi="Times New Roman"/>
-          <w:sz w:val="24"/>
+          <w:sz w:val="28"/>
           <w:szCs w:val="24"/>
         </w:rPr>
       </w:pPr>
     </w:p>
     <w:p>
       <w:pPr>
+        <w:rPr>
+          <w:noProof/>
+          <w:sz w:val="24"/>
+        </w:rPr>
+      </w:pPr>
+      <w:r>
+        <w:rPr>
+          <w:noProof/>
+          <w:sz w:val="24"/>
+        </w:rPr>
+        <w:t>Ans.</w:t>
+      </w:r>
+      <w:bookmarkStart w:id="0" w:name="_GoBack"/>
+      <w:bookmarkEnd w:id="0"/>
+    </w:p>
+    <w:p>
+      <w:pPr>
+        <w:jc w:val="center"/>
         <w:rPr>
           <w:rFonts w:ascii="Times New Roman" w:hAnsi="Times New Roman"/>
           <w:sz w:val="24"/>
           <w:szCs w:val="24"/>
         </w:rPr>
       </w:pPr>
+      <w:r>
+        <w:rPr>
+          <w:noProof/>
+        </w:rPr>
+        <w:drawing>
+          <wp:inline distT="0" distB="0" distL="0" distR="0" wp14:anchorId="01FB67E8" wp14:editId="24CDE874">
+            <wp:extent cx="2690037" cy="2317115"/>
+            <wp:effectExtent l="0" t="0" r="0" b="0"/>
+            <wp:docPr id="19" name="image6.png"/>
+            <wp:cNvGraphicFramePr/>
+            <a:graphic xmlns:a="http://schemas.openxmlformats.org/drawingml/2006/main">
+              <a:graphicData uri="http://schemas.openxmlformats.org/drawingml/2006/picture">
+                <pic:pic xmlns:pic="http://schemas.openxmlformats.org/drawingml/2006/picture">
+                  <pic:nvPicPr>
+                    <pic:cNvPr id="0" name="image6.png"/>
+                    <pic:cNvPicPr preferRelativeResize="0"/>
+                  </pic:nvPicPr>
+                  <pic:blipFill rotWithShape="1">
+                    <a:blip r:embed="rId10"/>
+                    <a:srcRect t="34" r="54741" b="-34"/>
+                    <a:stretch/>
+                  </pic:blipFill>
+                  <pic:spPr bwMode="auto">
+                    <a:xfrm>
+                      <a:off x="0" y="0"/>
+                      <a:ext cx="2690037" cy="2317115"/>
+                    </a:xfrm>
+                    <a:prstGeom prst="rect">
+                      <a:avLst/>
+                    </a:prstGeom>
+                    <a:ln>
+                      <a:noFill/>
+                    </a:ln>
+                    <a:extLst>
+                      <a:ext uri="{53640926-AAD7-44D8-BBD7-CCE9431645EC}">
+                        <a14:shadowObscured xmlns:a14="http://schemas.microsoft.com/office/drawing/2010/main"/>
+                      </a:ext>
+                    </a:extLst>
+                  </pic:spPr>
+                </pic:pic>
+              </a:graphicData>
+            </a:graphic>
+          </wp:inline>
+        </w:drawing>
+      </w:r>
     </w:p>
     <w:p>
       <w:pPr>
@@ -5808,12 +5237,12 @@
       </w:pPr>
     </w:p>
     <w:sectPr>
-      <w:headerReference w:type="even" r:id="rId8"/>
-      <w:headerReference w:type="default" r:id="rId9"/>
-      <w:footerReference w:type="even" r:id="rId10"/>
-      <w:footerReference w:type="default" r:id="rId11"/>
-      <w:headerReference w:type="first" r:id="rId12"/>
-      <w:footerReference w:type="first" r:id="rId13"/>
+      <w:headerReference w:type="even" r:id="rId11"/>
+      <w:headerReference w:type="default" r:id="rId12"/>
+      <w:footerReference w:type="even" r:id="rId13"/>
+      <w:footerReference w:type="default" r:id="rId14"/>
+      <w:headerReference w:type="first" r:id="rId15"/>
+      <w:footerReference w:type="first" r:id="rId16"/>
       <w:pgSz w:w="12240" w:h="15840"/>
       <w:pgMar w:top="1440" w:right="1440" w:bottom="1440" w:left="1440" w:header="720" w:footer="720" w:gutter="0"/>
       <w:pgBorders w:offsetFrom="page">

</xml_diff>